<commit_message>
MASTER: Add final documents.
</commit_message>
<xml_diff>
--- a/doc/report/DigitalBubble - Instalation Manual.docx
+++ b/doc/report/DigitalBubble - Instalation Manual.docx
@@ -35,6 +35,7 @@
           <w:iCs/>
           <w:sz w:val="56"/>
           <w:szCs w:val="56"/>
+          <w:lang w:val="en-GB"/>
         </w:rPr>
       </w:pPr>
       <w:r>
@@ -44,31 +45,21 @@
           <w:iCs/>
           <w:sz w:val="56"/>
           <w:szCs w:val="56"/>
-        </w:rPr>
-        <w:t xml:space="preserve">Digital </w:t>
-      </w:r>
-      <w:proofErr w:type="spellStart"/>
-      <w:r>
+          <w:lang w:val="en-GB"/>
+        </w:rPr>
+        <w:t>Digital Bubble</w:t>
+      </w:r>
+    </w:p>
+    <w:p>
+      <w:pPr>
+        <w:jc w:val="center"/>
         <w:rPr>
           <w:rFonts w:ascii="Times New Roman" w:hAnsi="Times New Roman" w:cs="Times New Roman"/>
           <w:i/>
           <w:iCs/>
           <w:sz w:val="56"/>
           <w:szCs w:val="56"/>
-        </w:rPr>
-        <w:t>Bubble</w:t>
-      </w:r>
-      <w:proofErr w:type="spellEnd"/>
-    </w:p>
-    <w:p>
-      <w:pPr>
-        <w:jc w:val="center"/>
-        <w:rPr>
-          <w:rFonts w:ascii="Times New Roman" w:hAnsi="Times New Roman" w:cs="Times New Roman"/>
-          <w:i/>
-          <w:iCs/>
-          <w:sz w:val="56"/>
-          <w:szCs w:val="56"/>
+          <w:lang w:val="en-GB"/>
         </w:rPr>
       </w:pPr>
     </w:p>
@@ -81,6 +72,7 @@
           <w:iCs/>
           <w:sz w:val="44"/>
           <w:szCs w:val="44"/>
+          <w:lang w:val="en-GB"/>
         </w:rPr>
       </w:pPr>
     </w:p>
@@ -93,9 +85,9 @@
           <w:iCs/>
           <w:sz w:val="44"/>
           <w:szCs w:val="44"/>
-        </w:rPr>
-      </w:pPr>
-      <w:proofErr w:type="spellStart"/>
+          <w:lang w:val="en-GB"/>
+        </w:rPr>
+      </w:pPr>
       <w:r>
         <w:rPr>
           <w:rFonts w:ascii="Times New Roman" w:hAnsi="Times New Roman" w:cs="Times New Roman"/>
@@ -103,10 +95,10 @@
           <w:iCs/>
           <w:sz w:val="44"/>
           <w:szCs w:val="44"/>
+          <w:lang w:val="en-GB"/>
         </w:rPr>
         <w:t>Installation</w:t>
       </w:r>
-      <w:proofErr w:type="spellEnd"/>
       <w:r>
         <w:rPr>
           <w:rFonts w:ascii="Times New Roman" w:hAnsi="Times New Roman" w:cs="Times New Roman"/>
@@ -114,6 +106,7 @@
           <w:iCs/>
           <w:sz w:val="44"/>
           <w:szCs w:val="44"/>
+          <w:lang w:val="en-GB"/>
         </w:rPr>
         <w:t xml:space="preserve"> Manual</w:t>
       </w:r>
@@ -127,6 +120,7 @@
           <w:iCs/>
           <w:sz w:val="44"/>
           <w:szCs w:val="44"/>
+          <w:lang w:val="en-GB"/>
         </w:rPr>
       </w:pPr>
     </w:p>
@@ -139,6 +133,7 @@
           <w:iCs/>
           <w:sz w:val="44"/>
           <w:szCs w:val="44"/>
+          <w:lang w:val="en-GB"/>
         </w:rPr>
       </w:pPr>
     </w:p>
@@ -151,6 +146,7 @@
           <w:iCs/>
           <w:sz w:val="44"/>
           <w:szCs w:val="44"/>
+          <w:lang w:val="en-GB"/>
         </w:rPr>
       </w:pPr>
     </w:p>
@@ -163,6 +159,7 @@
           <w:iCs/>
           <w:sz w:val="44"/>
           <w:szCs w:val="44"/>
+          <w:lang w:val="en-GB"/>
         </w:rPr>
       </w:pPr>
     </w:p>
@@ -176,6 +173,7 @@
           <w:sz w:val="44"/>
           <w:szCs w:val="44"/>
           <w:u w:val="single"/>
+          <w:lang w:val="en-GB"/>
         </w:rPr>
       </w:pPr>
     </w:p>
@@ -188,6 +186,7 @@
           <w:iCs/>
           <w:sz w:val="44"/>
           <w:szCs w:val="44"/>
+          <w:lang w:val="en-GB"/>
         </w:rPr>
       </w:pPr>
     </w:p>
@@ -200,6 +199,7 @@
           <w:iCs/>
           <w:sz w:val="44"/>
           <w:szCs w:val="44"/>
+          <w:lang w:val="en-GB"/>
         </w:rPr>
       </w:pPr>
     </w:p>
@@ -212,6 +212,7 @@
           <w:iCs/>
           <w:sz w:val="44"/>
           <w:szCs w:val="44"/>
+          <w:lang w:val="en-GB"/>
         </w:rPr>
       </w:pPr>
     </w:p>
@@ -224,6 +225,7 @@
           <w:iCs/>
           <w:sz w:val="44"/>
           <w:szCs w:val="44"/>
+          <w:lang w:val="en-GB"/>
         </w:rPr>
       </w:pPr>
     </w:p>
@@ -236,9 +238,9 @@
           <w:bCs/>
           <w:sz w:val="24"/>
           <w:szCs w:val="24"/>
-        </w:rPr>
-      </w:pPr>
-      <w:proofErr w:type="spellStart"/>
+          <w:lang w:val="en-GB"/>
+        </w:rPr>
+      </w:pPr>
       <w:r>
         <w:rPr>
           <w:rFonts w:ascii="Times New Roman" w:hAnsi="Times New Roman" w:cs="Times New Roman"/>
@@ -246,6 +248,7 @@
           <w:bCs/>
           <w:sz w:val="24"/>
           <w:szCs w:val="24"/>
+          <w:lang w:val="en-GB"/>
         </w:rPr>
         <w:t>Database</w:t>
       </w:r>
@@ -256,10 +259,10 @@
           <w:bCs/>
           <w:sz w:val="24"/>
           <w:szCs w:val="24"/>
+          <w:lang w:val="en-GB"/>
         </w:rPr>
         <w:t>s</w:t>
       </w:r>
-      <w:proofErr w:type="spellEnd"/>
       <w:r>
         <w:rPr>
           <w:rFonts w:ascii="Times New Roman" w:hAnsi="Times New Roman" w:cs="Times New Roman"/>
@@ -267,10 +270,10 @@
           <w:bCs/>
           <w:sz w:val="24"/>
           <w:szCs w:val="24"/>
-        </w:rPr>
-        <w:t xml:space="preserve"> </w:t>
-      </w:r>
-      <w:proofErr w:type="spellStart"/>
+          <w:lang w:val="en-GB"/>
+        </w:rPr>
+        <w:t xml:space="preserve"> project</w:t>
+      </w:r>
       <w:r>
         <w:rPr>
           <w:rFonts w:ascii="Times New Roman" w:hAnsi="Times New Roman" w:cs="Times New Roman"/>
@@ -278,10 +281,10 @@
           <w:bCs/>
           <w:sz w:val="24"/>
           <w:szCs w:val="24"/>
-        </w:rPr>
-        <w:t>project</w:t>
-      </w:r>
-      <w:proofErr w:type="spellEnd"/>
+          <w:lang w:val="en-GB"/>
+        </w:rPr>
+        <w:t xml:space="preserve">, </w:t>
+      </w:r>
       <w:r>
         <w:rPr>
           <w:rFonts w:ascii="Times New Roman" w:hAnsi="Times New Roman" w:cs="Times New Roman"/>
@@ -289,10 +292,10 @@
           <w:bCs/>
           <w:sz w:val="24"/>
           <w:szCs w:val="24"/>
-        </w:rPr>
-        <w:t xml:space="preserve">, 2º ano, 2º </w:t>
-      </w:r>
-      <w:proofErr w:type="spellStart"/>
+          <w:lang w:val="en-GB"/>
+        </w:rPr>
+        <w:t>3</w:t>
+      </w:r>
       <w:r>
         <w:rPr>
           <w:rFonts w:ascii="Times New Roman" w:hAnsi="Times New Roman" w:cs="Times New Roman"/>
@@ -300,10 +303,11 @@
           <w:bCs/>
           <w:sz w:val="24"/>
           <w:szCs w:val="24"/>
-        </w:rPr>
-        <w:t>semester</w:t>
-      </w:r>
-      <w:proofErr w:type="spellEnd"/>
+          <w:vertAlign w:val="superscript"/>
+          <w:lang w:val="en-GB"/>
+        </w:rPr>
+        <w:t>rd</w:t>
+      </w:r>
       <w:r>
         <w:rPr>
           <w:rFonts w:ascii="Times New Roman" w:hAnsi="Times New Roman" w:cs="Times New Roman"/>
@@ -311,6 +315,74 @@
           <w:bCs/>
           <w:sz w:val="24"/>
           <w:szCs w:val="24"/>
+          <w:lang w:val="en-GB"/>
+        </w:rPr>
+        <w:t xml:space="preserve"> </w:t>
+      </w:r>
+      <w:r>
+        <w:rPr>
+          <w:rFonts w:ascii="Times New Roman" w:hAnsi="Times New Roman" w:cs="Times New Roman"/>
+          <w:b/>
+          <w:bCs/>
+          <w:sz w:val="24"/>
+          <w:szCs w:val="24"/>
+          <w:lang w:val="en-GB"/>
+        </w:rPr>
+        <w:t>year</w:t>
+      </w:r>
+      <w:r>
+        <w:rPr>
+          <w:rFonts w:ascii="Times New Roman" w:hAnsi="Times New Roman" w:cs="Times New Roman"/>
+          <w:b/>
+          <w:bCs/>
+          <w:sz w:val="24"/>
+          <w:szCs w:val="24"/>
+          <w:lang w:val="en-GB"/>
+        </w:rPr>
+        <w:t>, 2</w:t>
+      </w:r>
+      <w:r>
+        <w:rPr>
+          <w:rFonts w:ascii="Times New Roman" w:hAnsi="Times New Roman" w:cs="Times New Roman"/>
+          <w:b/>
+          <w:bCs/>
+          <w:sz w:val="24"/>
+          <w:szCs w:val="24"/>
+          <w:vertAlign w:val="superscript"/>
+          <w:lang w:val="en-GB"/>
+        </w:rPr>
+        <w:t>nd</w:t>
+      </w:r>
+      <w:r>
+        <w:rPr>
+          <w:rFonts w:ascii="Times New Roman" w:hAnsi="Times New Roman" w:cs="Times New Roman"/>
+          <w:b/>
+          <w:bCs/>
+          <w:sz w:val="24"/>
+          <w:szCs w:val="24"/>
+          <w:lang w:val="en-GB"/>
+        </w:rPr>
+        <w:t xml:space="preserve"> </w:t>
+      </w:r>
+      <w:r>
+        <w:rPr>
+          <w:rFonts w:ascii="Times New Roman" w:hAnsi="Times New Roman" w:cs="Times New Roman"/>
+          <w:b/>
+          <w:bCs/>
+          <w:sz w:val="24"/>
+          <w:szCs w:val="24"/>
+          <w:lang w:val="en-GB"/>
+        </w:rPr>
+        <w:t>semester</w:t>
+      </w:r>
+      <w:r>
+        <w:rPr>
+          <w:rFonts w:ascii="Times New Roman" w:hAnsi="Times New Roman" w:cs="Times New Roman"/>
+          <w:b/>
+          <w:bCs/>
+          <w:sz w:val="24"/>
+          <w:szCs w:val="24"/>
+          <w:lang w:val="en-GB"/>
         </w:rPr>
         <w:t xml:space="preserve"> </w:t>
       </w:r>

</xml_diff>